<commit_message>
Atualizado sumário e afins DOCUMENTO
</commit_message>
<xml_diff>
--- a/Documentação/DigitalCare.docx
+++ b/Documentação/DigitalCare.docx
@@ -209,54 +209,17 @@
         <w:rPr>
           <w:rFonts w:ascii="Arial" w:hAnsi="Arial" w:cs="Arial"/>
           <w:b/>
-          <w:color w:val="FF0000"/>
-        </w:rPr>
-      </w:pPr>
-      <w:r>
-        <w:rPr>
-          <w:rFonts w:ascii="Arial" w:hAnsi="Arial" w:cs="Arial"/>
-          <w:b/>
-          <w:color w:val="000000" w:themeColor="text1"/>
-        </w:rPr>
-        <w:t>DIGITALCARE</w:t>
-      </w:r>
-      <w:r>
-        <w:rPr>
-          <w:rFonts w:ascii="Arial" w:hAnsi="Arial" w:cs="Arial"/>
-          <w:b/>
-          <w:color w:val="000000" w:themeColor="text1"/>
-        </w:rPr>
-        <w:t>:</w:t>
-      </w:r>
-      <w:r>
-        <w:rPr>
-          <w:rFonts w:ascii="Arial" w:hAnsi="Arial" w:cs="Arial"/>
-          <w:b/>
-          <w:color w:val="000000" w:themeColor="text1"/>
-        </w:rPr>
-        <w:t xml:space="preserve"> </w:t>
-      </w:r>
-      <w:r>
-        <w:rPr>
-          <w:rFonts w:ascii="Arial" w:hAnsi="Arial" w:cs="Arial"/>
-          <w:b/>
-          <w:color w:val="FF0000"/>
-          <w:highlight w:val="yellow"/>
-        </w:rPr>
-        <w:t>AGENDAMENTO E ADMINISTRAÇÃO DE CLÍNICAS MÉDICAS</w:t>
-      </w:r>
-    </w:p>
-    <w:p>
-      <w:pPr>
-        <w:pStyle w:val="PargrafodaLista"/>
-        <w:spacing w:line="360" w:lineRule="auto"/>
-        <w:ind w:left="0"/>
-        <w:jc w:val="center"/>
-        <w:rPr>
-          <w:rFonts w:ascii="Arial" w:hAnsi="Arial" w:cs="Arial"/>
-          <w:b/>
-        </w:rPr>
-      </w:pPr>
+        </w:rPr>
+      </w:pPr>
+      <w:r>
+        <w:rPr>
+          <w:rFonts w:ascii="Arial" w:hAnsi="Arial" w:cs="Arial"/>
+          <w:b/>
+          <w:bCs/>
+          <w:color w:val="000000"/>
+        </w:rPr>
+        <w:t>DIGITALCARE: AGENDAMENTO INTEGRADO DE CONSULTAS E ADMINISTRAÇÃO DE CLÍNICAS MÉDICAS</w:t>
+      </w:r>
     </w:p>
     <w:p>
       <w:pPr>
@@ -757,8 +720,19 @@
         <w:rPr>
           <w:rFonts w:ascii="Arial" w:hAnsi="Arial" w:cs="Arial"/>
           <w:b/>
-        </w:rPr>
-      </w:pPr>
+          <w:bCs/>
+          <w:color w:val="000000"/>
+        </w:rPr>
+      </w:pPr>
+      <w:r>
+        <w:rPr>
+          <w:rFonts w:ascii="Arial" w:hAnsi="Arial" w:cs="Arial"/>
+          <w:b/>
+          <w:bCs/>
+          <w:color w:val="000000"/>
+        </w:rPr>
+        <w:t>DIGITALCARE: AGENDAMENTO INTEGRADO DE CONSULTAS E ADMINISTRAÇÃO DE CLÍNICAS MÉDICAS</w:t>
+      </w:r>
     </w:p>
     <w:p>
       <w:pPr>
@@ -768,59 +742,11 @@
         <w:jc w:val="center"/>
         <w:rPr>
           <w:rFonts w:ascii="Arial" w:hAnsi="Arial" w:cs="Arial"/>
-          <w:color w:val="FF0000"/>
-        </w:rPr>
-      </w:pPr>
-      <w:r>
-        <w:rPr>
-          <w:rFonts w:ascii="Arial" w:hAnsi="Arial" w:cs="Arial"/>
-          <w:color w:val="000000" w:themeColor="text1"/>
-        </w:rPr>
-        <w:t>DIGITALCARE:</w:t>
-      </w:r>
-      <w:r>
-        <w:rPr>
-          <w:rFonts w:ascii="Arial" w:hAnsi="Arial" w:cs="Arial"/>
-          <w:color w:val="000000" w:themeColor="text1"/>
-        </w:rPr>
-        <w:t xml:space="preserve"> </w:t>
-      </w:r>
-      <w:r>
-        <w:rPr>
-          <w:rFonts w:ascii="Arial" w:hAnsi="Arial" w:cs="Arial"/>
-          <w:color w:val="FF0000"/>
-          <w:highlight w:val="yellow"/>
-        </w:rPr>
-        <w:t xml:space="preserve">AGENDAMENTO E ADMINISTRAÇÃO DE CLÍNICAS </w:t>
-      </w:r>
-      <w:r>
-        <w:rPr>
-          <w:rFonts w:ascii="Arial" w:hAnsi="Arial" w:cs="Arial"/>
-          <w:color w:val="FF0000"/>
-          <w:highlight w:val="yellow"/>
-        </w:rPr>
-        <w:t>MÉ</w:t>
-      </w:r>
-      <w:r>
-        <w:rPr>
-          <w:rFonts w:ascii="Arial" w:hAnsi="Arial" w:cs="Arial"/>
-          <w:color w:val="FF0000"/>
-          <w:highlight w:val="yellow"/>
-        </w:rPr>
-        <w:t>DICAS</w:t>
-      </w:r>
-    </w:p>
-    <w:p>
-      <w:pPr>
-        <w:pStyle w:val="PargrafodaLista"/>
-        <w:spacing w:line="360" w:lineRule="auto"/>
-        <w:ind w:left="0"/>
-        <w:jc w:val="center"/>
-        <w:rPr>
-          <w:rFonts w:ascii="Arial" w:hAnsi="Arial" w:cs="Arial"/>
-          <w:b/>
-        </w:rPr>
-      </w:pPr>
+          <w:b/>
+        </w:rPr>
+      </w:pPr>
+      <w:bookmarkStart w:id="4" w:name="_GoBack"/>
+      <w:bookmarkEnd w:id="4"/>
     </w:p>
     <w:p>
       <w:pPr>
@@ -1736,23 +1662,7 @@
             <w:rFonts w:ascii="Arial" w:eastAsiaTheme="majorEastAsia" w:hAnsi="Arial" w:cs="Arial"/>
             <w:noProof/>
           </w:rPr>
-          <w:t>FIGURA 1 - T</w:t>
-        </w:r>
-        <w:r>
-          <w:rPr>
-            <w:rStyle w:val="Hyperlink"/>
-            <w:rFonts w:ascii="Arial" w:eastAsiaTheme="majorEastAsia" w:hAnsi="Arial" w:cs="Arial"/>
-            <w:noProof/>
-          </w:rPr>
-          <w:t>E</w:t>
-        </w:r>
-        <w:r>
-          <w:rPr>
-            <w:rStyle w:val="Hyperlink"/>
-            <w:rFonts w:ascii="Arial" w:eastAsiaTheme="majorEastAsia" w:hAnsi="Arial" w:cs="Arial"/>
-            <w:noProof/>
-          </w:rPr>
-          <w:t>STE</w:t>
+          <w:t>FIGURA 1 - TESTE</w:t>
         </w:r>
         <w:r>
           <w:rPr>
@@ -2383,23 +2293,7 @@
             <w:rFonts w:ascii="Arial" w:eastAsiaTheme="majorEastAsia" w:hAnsi="Arial" w:cs="Arial"/>
             <w:noProof/>
           </w:rPr>
-          <w:t xml:space="preserve">Tabela 2 - </w:t>
-        </w:r>
-        <w:r>
-          <w:rPr>
-            <w:rStyle w:val="Hyperlink"/>
-            <w:rFonts w:ascii="Arial" w:eastAsiaTheme="majorEastAsia" w:hAnsi="Arial" w:cs="Arial"/>
-            <w:noProof/>
-          </w:rPr>
-          <w:t>t</w:t>
-        </w:r>
-        <w:r>
-          <w:rPr>
-            <w:rStyle w:val="Hyperlink"/>
-            <w:rFonts w:ascii="Arial" w:eastAsiaTheme="majorEastAsia" w:hAnsi="Arial" w:cs="Arial"/>
-            <w:noProof/>
-          </w:rPr>
-          <w:t>este</w:t>
+          <w:t>Tabela 2 - teste</w:t>
         </w:r>
         <w:r>
           <w:rPr>
@@ -2496,7 +2390,7 @@
         </w:rPr>
         <w:instrText xml:space="preserve"> TC  “</w:instrText>
       </w:r>
-      <w:bookmarkStart w:id="4" w:name="_Toc510275699"/>
+      <w:bookmarkStart w:id="5" w:name="_Toc510275699"/>
       <w:r>
         <w:rPr>
           <w:rFonts w:ascii="Arial" w:hAnsi="Arial" w:cs="Arial"/>
@@ -2509,7 +2403,7 @@
         </w:rPr>
         <w:instrText>abela 1 - teste</w:instrText>
       </w:r>
-      <w:bookmarkEnd w:id="4"/>
+      <w:bookmarkEnd w:id="5"/>
       <w:r>
         <w:rPr>
           <w:rFonts w:ascii="Arial" w:hAnsi="Arial" w:cs="Arial"/>
@@ -2581,31 +2475,19 @@
         </w:rPr>
         <w:instrText xml:space="preserve"> TC  “</w:instrText>
       </w:r>
-      <w:bookmarkStart w:id="5" w:name="_Toc510275700"/>
-      <w:r>
-        <w:rPr>
-          <w:rFonts w:ascii="Arial" w:hAnsi="Arial" w:cs="Arial"/>
-        </w:rPr>
-        <w:instrText>T</w:instrText>
-      </w:r>
-      <w:r>
-        <w:rPr>
-          <w:rFonts w:ascii="Arial" w:hAnsi="Arial" w:cs="Arial"/>
-        </w:rPr>
-        <w:instrText>abela 2 - teste</w:instrText>
-      </w:r>
-      <w:bookmarkEnd w:id="5"/>
-      <w:r>
-        <w:rPr>
-          <w:rFonts w:ascii="Arial" w:hAnsi="Arial" w:cs="Arial"/>
-        </w:rPr>
-        <w:instrText>” \f b</w:instrText>
-      </w:r>
-      <w:r>
-        <w:rPr>
-          <w:rFonts w:ascii="Arial" w:hAnsi="Arial" w:cs="Arial"/>
-        </w:rPr>
-        <w:instrText xml:space="preserve">\l 1 </w:instrText>
+      <w:bookmarkStart w:id="6" w:name="_Toc510275700"/>
+      <w:r>
+        <w:rPr>
+          <w:rFonts w:ascii="Arial" w:hAnsi="Arial" w:cs="Arial"/>
+        </w:rPr>
+        <w:instrText>Tabela 2 - teste</w:instrText>
+      </w:r>
+      <w:bookmarkEnd w:id="6"/>
+      <w:r>
+        <w:rPr>
+          <w:rFonts w:ascii="Arial" w:hAnsi="Arial" w:cs="Arial"/>
+        </w:rPr>
+        <w:instrText xml:space="preserve">” \f b\l 1 </w:instrText>
       </w:r>
       <w:r>
         <w:rPr>
@@ -5096,7 +4978,7 @@
           <w:color w:val="000000" w:themeColor="text1"/>
         </w:rPr>
       </w:pPr>
-      <w:bookmarkStart w:id="6" w:name="_Toc510277629"/>
+      <w:bookmarkStart w:id="7" w:name="_Toc510277629"/>
       <w:r>
         <w:rPr>
           <w:rFonts w:ascii="Arial" w:hAnsi="Arial" w:cs="Arial"/>
@@ -5105,7 +4987,7 @@
         </w:rPr>
         <w:t>1 INTRODUCAO</w:t>
       </w:r>
-      <w:bookmarkEnd w:id="6"/>
+      <w:bookmarkEnd w:id="7"/>
       <w:r>
         <w:rPr>
           <w:rFonts w:ascii="Arial" w:hAnsi="Arial" w:cs="Arial"/>
@@ -5952,7 +5834,7 @@
           <w:color w:val="000000" w:themeColor="text1"/>
         </w:rPr>
       </w:pPr>
-      <w:bookmarkStart w:id="7" w:name="_Toc510277630"/>
+      <w:bookmarkStart w:id="8" w:name="_Toc510277630"/>
       <w:r>
         <w:rPr>
           <w:rFonts w:ascii="Arial" w:hAnsi="Arial" w:cs="Arial"/>
@@ -5978,7 +5860,7 @@
         </w:rPr>
         <w:t>JUSTIFICATIVA</w:t>
       </w:r>
-      <w:bookmarkEnd w:id="7"/>
+      <w:bookmarkEnd w:id="8"/>
     </w:p>
     <w:p>
       <w:pPr>
@@ -6437,7 +6319,7 @@
           <w:color w:val="000000" w:themeColor="text1"/>
         </w:rPr>
       </w:pPr>
-      <w:bookmarkStart w:id="8" w:name="_Toc510277631"/>
+      <w:bookmarkStart w:id="9" w:name="_Toc510277631"/>
       <w:r>
         <w:rPr>
           <w:rFonts w:ascii="Arial" w:hAnsi="Arial" w:cs="Arial"/>
@@ -6452,7 +6334,7 @@
         </w:rPr>
         <w:t>OBJETIVO GERAL</w:t>
       </w:r>
-      <w:bookmarkEnd w:id="8"/>
+      <w:bookmarkEnd w:id="9"/>
     </w:p>
     <w:p>
       <w:pPr>
@@ -6629,7 +6511,7 @@
           <w:color w:val="000000" w:themeColor="text1"/>
         </w:rPr>
       </w:pPr>
-      <w:bookmarkStart w:id="9" w:name="_Toc510277632"/>
+      <w:bookmarkStart w:id="10" w:name="_Toc510277632"/>
       <w:r>
         <w:rPr>
           <w:rFonts w:ascii="Arial" w:hAnsi="Arial" w:cs="Arial"/>
@@ -6644,7 +6526,7 @@
         </w:rPr>
         <w:t>OBJETIVOS ESPECÍFICOS</w:t>
       </w:r>
-      <w:bookmarkEnd w:id="9"/>
+      <w:bookmarkEnd w:id="10"/>
     </w:p>
     <w:p>
       <w:pPr>
@@ -6864,7 +6746,7 @@
           <w:color w:val="000000" w:themeColor="text1"/>
         </w:rPr>
       </w:pPr>
-      <w:bookmarkStart w:id="10" w:name="_Toc510277633"/>
+      <w:bookmarkStart w:id="11" w:name="_Toc510277633"/>
       <w:r>
         <w:rPr>
           <w:rFonts w:ascii="Arial" w:hAnsi="Arial" w:cs="Arial"/>
@@ -6881,7 +6763,7 @@
         </w:rPr>
         <w:t>FUNDAMENTAÇÃO TEÓRICA</w:t>
       </w:r>
-      <w:bookmarkEnd w:id="10"/>
+      <w:bookmarkEnd w:id="11"/>
     </w:p>
     <w:p>
       <w:pPr>
@@ -6958,7 +6840,7 @@
           <w:szCs w:val="24"/>
         </w:rPr>
       </w:pPr>
-      <w:bookmarkStart w:id="11" w:name="_Toc510277634"/>
+      <w:bookmarkStart w:id="12" w:name="_Toc510277634"/>
       <w:r>
         <w:rPr>
           <w:rFonts w:ascii="Arial" w:hAnsi="Arial" w:cs="Arial"/>
@@ -6968,7 +6850,7 @@
         </w:rPr>
         <w:t>2.1 MEIOS DE INFORMAÇÃO MAIS ACESSÍVEIS PARA A MEDICINA</w:t>
       </w:r>
-      <w:bookmarkEnd w:id="11"/>
+      <w:bookmarkEnd w:id="12"/>
     </w:p>
     <w:p>
       <w:pPr>
@@ -7170,15 +7052,7 @@
     </w:p>
     <w:p>
       <w:pPr>
-        <w:rPr>
-          <w:rFonts w:ascii="Arial" w:hAnsi="Arial" w:cs="Arial"/>
-        </w:rPr>
-      </w:pPr>
-    </w:p>
-    <w:p>
-      <w:pPr>
-        <w:pStyle w:val="Ttulo2"/>
-        <w:spacing w:line="360" w:lineRule="auto"/>
+        <w:pStyle w:val="Ttulo1"/>
         <w:rPr>
           <w:rFonts w:ascii="Arial" w:hAnsi="Arial" w:cs="Arial"/>
           <w:color w:val="000000" w:themeColor="text1"/>
@@ -7186,7 +7060,7 @@
           <w:szCs w:val="24"/>
         </w:rPr>
       </w:pPr>
-      <w:bookmarkStart w:id="12" w:name="_Toc510277635"/>
+      <w:bookmarkStart w:id="13" w:name="_Toc510277635"/>
       <w:r>
         <w:rPr>
           <w:rFonts w:ascii="Arial" w:hAnsi="Arial" w:cs="Arial"/>
@@ -7194,18 +7068,60 @@
           <w:sz w:val="24"/>
           <w:szCs w:val="24"/>
         </w:rPr>
-        <w:t>2.2</w:t>
-      </w:r>
-      <w:r>
+        <w:t>2.2 UML</w:t>
+      </w:r>
+    </w:p>
+    <w:p/>
+    <w:p>
+      <w:pPr>
+        <w:pStyle w:val="Ttulo1"/>
         <w:rPr>
           <w:rFonts w:ascii="Arial" w:hAnsi="Arial" w:cs="Arial"/>
           <w:color w:val="000000" w:themeColor="text1"/>
           <w:sz w:val="24"/>
           <w:szCs w:val="24"/>
         </w:rPr>
+      </w:pPr>
+      <w:r>
+        <w:rPr>
+          <w:rFonts w:ascii="Arial" w:hAnsi="Arial" w:cs="Arial"/>
+          <w:color w:val="000000" w:themeColor="text1"/>
+          <w:sz w:val="24"/>
+          <w:szCs w:val="24"/>
+        </w:rPr>
+        <w:t>2.3 SCRUM</w:t>
+      </w:r>
+    </w:p>
+    <w:p/>
+    <w:p>
+      <w:pPr>
+        <w:pStyle w:val="Ttulo1"/>
+        <w:rPr>
+          <w:rFonts w:ascii="Arial" w:hAnsi="Arial" w:cs="Arial"/>
+          <w:color w:val="000000" w:themeColor="text1"/>
+          <w:sz w:val="24"/>
+          <w:szCs w:val="24"/>
+        </w:rPr>
+      </w:pPr>
+      <w:r>
+        <w:rPr>
+          <w:rFonts w:ascii="Arial" w:hAnsi="Arial" w:cs="Arial"/>
+          <w:color w:val="000000" w:themeColor="text1"/>
+          <w:sz w:val="24"/>
+          <w:szCs w:val="24"/>
+        </w:rPr>
+        <w:t>2.4</w:t>
+      </w:r>
+      <w:r>
+        <w:rPr>
+          <w:rFonts w:ascii="Arial" w:hAnsi="Arial" w:cs="Arial"/>
+          <w:color w:val="000000" w:themeColor="text1"/>
+          <w:sz w:val="24"/>
+          <w:szCs w:val="24"/>
+        </w:rPr>
         <w:t xml:space="preserve"> TECNOLOGIAS SIMILARES</w:t>
       </w:r>
-      <w:bookmarkEnd w:id="12"/>
+      <w:bookmarkEnd w:id="13"/>
     </w:p>
     <w:p>
       <w:pPr>
@@ -7256,30 +7172,44 @@
     </w:p>
     <w:p>
       <w:pPr>
-        <w:pStyle w:val="Ttulo3"/>
-        <w:spacing w:line="360" w:lineRule="auto"/>
+        <w:pStyle w:val="Ttulo2"/>
         <w:rPr>
           <w:rFonts w:ascii="Arial" w:hAnsi="Arial" w:cs="Arial"/>
           <w:color w:val="auto"/>
-        </w:rPr>
-      </w:pPr>
-      <w:bookmarkStart w:id="13" w:name="_Toc510277636"/>
+          <w:sz w:val="24"/>
+          <w:szCs w:val="24"/>
+        </w:rPr>
+      </w:pPr>
+      <w:bookmarkStart w:id="14" w:name="_Toc510277636"/>
       <w:r>
         <w:rPr>
           <w:rFonts w:ascii="Arial" w:hAnsi="Arial" w:cs="Arial"/>
           <w:color w:val="auto"/>
-        </w:rPr>
-        <w:t xml:space="preserve">2.2.1 </w:t>
+          <w:sz w:val="24"/>
+          <w:szCs w:val="24"/>
+        </w:rPr>
+        <w:t>2.4</w:t>
+      </w:r>
+      <w:r>
+        <w:rPr>
+          <w:rFonts w:ascii="Arial" w:hAnsi="Arial" w:cs="Arial"/>
+          <w:color w:val="auto"/>
+          <w:sz w:val="24"/>
+          <w:szCs w:val="24"/>
+        </w:rPr>
+        <w:t xml:space="preserve">.1 </w:t>
       </w:r>
       <w:proofErr w:type="spellStart"/>
       <w:r>
         <w:rPr>
           <w:rFonts w:ascii="Arial" w:hAnsi="Arial" w:cs="Arial"/>
           <w:color w:val="auto"/>
+          <w:sz w:val="24"/>
+          <w:szCs w:val="24"/>
         </w:rPr>
         <w:t>BoaConsulta</w:t>
       </w:r>
-      <w:bookmarkEnd w:id="13"/>
+      <w:bookmarkEnd w:id="14"/>
       <w:proofErr w:type="spellEnd"/>
     </w:p>
     <w:p>
@@ -7339,8 +7269,6 @@
         </w:rPr>
         <w:t>) permite que o paciente busque por especialidades, local e forma de pagamento uma consulta. O site não retorna como resultados apenas os médicos cadastrados no sistema, mas sim informações de outros médicos que estão disponíveis na internet. Para esses casos, o paciente deve entrar em contato com o médico/clínica para realizar seu agendamento.</w:t>
       </w:r>
-      <w:bookmarkStart w:id="14" w:name="_GoBack"/>
-      <w:bookmarkEnd w:id="14"/>
     </w:p>
     <w:p>
       <w:pPr>
@@ -7398,6 +7326,7 @@
           <w:rFonts w:ascii="Arial" w:hAnsi="Arial" w:cs="Arial"/>
           <w:color w:val="000000"/>
         </w:rPr>
+        <w:lastRenderedPageBreak/>
         <w:tab/>
       </w:r>
       <w:r>
@@ -7439,7 +7368,6 @@
           <w:rFonts w:ascii="Arial" w:hAnsi="Arial" w:cs="Arial"/>
           <w:color w:val="000000"/>
         </w:rPr>
-        <w:lastRenderedPageBreak/>
         <w:tab/>
       </w:r>
       <w:r>
@@ -7475,34 +7403,7 @@
     </w:p>
     <w:p>
       <w:pPr>
-        <w:pStyle w:val="Ttulo3"/>
-        <w:spacing w:line="360" w:lineRule="auto"/>
-        <w:rPr>
-          <w:rFonts w:ascii="Arial" w:hAnsi="Arial" w:cs="Arial"/>
-          <w:color w:val="000000" w:themeColor="text1"/>
-        </w:rPr>
-      </w:pPr>
-      <w:bookmarkStart w:id="15" w:name="_Toc510277637"/>
-      <w:r>
-        <w:rPr>
-          <w:rFonts w:ascii="Arial" w:hAnsi="Arial" w:cs="Arial"/>
-          <w:color w:val="000000" w:themeColor="text1"/>
-        </w:rPr>
-        <w:t>2.2.2 Outro Sistema</w:t>
-      </w:r>
-      <w:bookmarkEnd w:id="15"/>
-    </w:p>
-    <w:p>
-      <w:pPr>
-        <w:rPr>
-          <w:rFonts w:ascii="Arial" w:hAnsi="Arial" w:cs="Arial"/>
-        </w:rPr>
-      </w:pPr>
-    </w:p>
-    <w:p>
-      <w:pPr>
         <w:pStyle w:val="Ttulo2"/>
-        <w:spacing w:line="360" w:lineRule="auto"/>
         <w:rPr>
           <w:rFonts w:ascii="Arial" w:hAnsi="Arial" w:cs="Arial"/>
           <w:color w:val="000000" w:themeColor="text1"/>
@@ -7510,7 +7411,7 @@
           <w:szCs w:val="24"/>
         </w:rPr>
       </w:pPr>
-      <w:bookmarkStart w:id="16" w:name="_Toc510277638"/>
+      <w:bookmarkStart w:id="15" w:name="_Toc510277637"/>
       <w:r>
         <w:rPr>
           <w:rFonts w:ascii="Arial" w:hAnsi="Arial" w:cs="Arial"/>
@@ -7518,7 +7419,7 @@
           <w:sz w:val="24"/>
           <w:szCs w:val="24"/>
         </w:rPr>
-        <w:t>2.3</w:t>
+        <w:t>2.4</w:t>
       </w:r>
       <w:r>
         <w:rPr>
@@ -7527,72 +7428,171 @@
           <w:sz w:val="24"/>
           <w:szCs w:val="24"/>
         </w:rPr>
-        <w:t xml:space="preserve"> REVISÃO BIBLIOGRÁFICA</w:t>
-      </w:r>
-      <w:bookmarkEnd w:id="16"/>
-    </w:p>
-    <w:p>
-      <w:pPr>
-        <w:spacing w:line="360" w:lineRule="auto"/>
-        <w:jc w:val="both"/>
-        <w:rPr>
-          <w:rFonts w:ascii="Arial" w:hAnsi="Arial" w:cs="Arial"/>
-          <w:color w:val="000000" w:themeColor="text1"/>
-        </w:rPr>
-      </w:pPr>
-      <w:r>
-        <w:rPr>
-          <w:rFonts w:ascii="Arial" w:hAnsi="Arial" w:cs="Arial"/>
-          <w:color w:val="000000" w:themeColor="text1"/>
-          <w:highlight w:val="yellow"/>
-        </w:rPr>
-        <w:t>Apresentar revisão bibliográfica do assunto relacionado ao projeto desenvolvido.</w:t>
-      </w:r>
-    </w:p>
-    <w:p>
-      <w:pPr>
-        <w:spacing w:line="360" w:lineRule="auto"/>
-        <w:jc w:val="both"/>
-        <w:rPr>
-          <w:rFonts w:ascii="Arial" w:hAnsi="Arial" w:cs="Arial"/>
-          <w:color w:val="000000" w:themeColor="text1"/>
-        </w:rPr>
-      </w:pPr>
-    </w:p>
-    <w:p>
-      <w:pPr>
-        <w:pStyle w:val="Ttulo1"/>
-        <w:spacing w:line="360" w:lineRule="auto"/>
-        <w:rPr>
-          <w:rFonts w:ascii="Arial" w:hAnsi="Arial" w:cs="Arial"/>
-          <w:b/>
+        <w:t xml:space="preserve">.2 </w:t>
+      </w:r>
+      <w:proofErr w:type="spellStart"/>
+      <w:r>
+        <w:rPr>
+          <w:rFonts w:ascii="Arial" w:hAnsi="Arial" w:cs="Arial"/>
           <w:color w:val="000000" w:themeColor="text1"/>
           <w:sz w:val="24"/>
           <w:szCs w:val="24"/>
         </w:rPr>
-      </w:pPr>
-      <w:bookmarkStart w:id="17" w:name="_Toc510277639"/>
-      <w:r>
-        <w:rPr>
-          <w:rFonts w:ascii="Arial" w:hAnsi="Arial" w:cs="Arial"/>
-          <w:b/>
+        <w:t>VirtualClin</w:t>
+      </w:r>
+      <w:bookmarkEnd w:id="15"/>
+      <w:proofErr w:type="spellEnd"/>
+    </w:p>
+    <w:p/>
+    <w:p>
+      <w:pPr>
+        <w:pStyle w:val="Ttulo2"/>
+        <w:rPr>
+          <w:rFonts w:ascii="Arial" w:hAnsi="Arial" w:cs="Arial"/>
           <w:color w:val="000000" w:themeColor="text1"/>
           <w:sz w:val="24"/>
           <w:szCs w:val="24"/>
         </w:rPr>
-        <w:t xml:space="preserve">3 </w:t>
-      </w:r>
-      <w:r>
-        <w:rPr>
-          <w:rFonts w:ascii="Arial" w:hAnsi="Arial" w:cs="Arial"/>
-          <w:b/>
+      </w:pPr>
+      <w:r>
+        <w:rPr>
+          <w:rFonts w:ascii="Arial" w:hAnsi="Arial" w:cs="Arial"/>
           <w:color w:val="000000" w:themeColor="text1"/>
           <w:sz w:val="24"/>
           <w:szCs w:val="24"/>
         </w:rPr>
+        <w:t>2.4.3 Doutor Já</w:t>
+      </w:r>
+    </w:p>
+    <w:p/>
+    <w:p>
+      <w:pPr>
+        <w:pStyle w:val="Ttulo2"/>
+        <w:rPr>
+          <w:rFonts w:ascii="Arial" w:hAnsi="Arial" w:cs="Arial"/>
+          <w:color w:val="000000" w:themeColor="text1"/>
+          <w:sz w:val="24"/>
+          <w:szCs w:val="24"/>
+        </w:rPr>
+      </w:pPr>
+      <w:bookmarkStart w:id="16" w:name="_Toc510277639"/>
+      <w:r>
+        <w:rPr>
+          <w:rFonts w:ascii="Arial" w:hAnsi="Arial" w:cs="Arial"/>
+          <w:color w:val="000000" w:themeColor="text1"/>
+          <w:sz w:val="24"/>
+          <w:szCs w:val="24"/>
+        </w:rPr>
+        <w:t xml:space="preserve">2.4.4 </w:t>
+      </w:r>
+      <w:proofErr w:type="spellStart"/>
+      <w:r>
+        <w:rPr>
+          <w:rFonts w:ascii="Arial" w:hAnsi="Arial" w:cs="Arial"/>
+          <w:color w:val="000000" w:themeColor="text1"/>
+          <w:sz w:val="24"/>
+          <w:szCs w:val="24"/>
+        </w:rPr>
+        <w:t>Doctoralia</w:t>
+      </w:r>
+      <w:proofErr w:type="spellEnd"/>
+    </w:p>
+    <w:p/>
+    <w:p>
+      <w:pPr>
+        <w:pStyle w:val="Ttulo2"/>
+        <w:rPr>
+          <w:rFonts w:ascii="Arial" w:hAnsi="Arial" w:cs="Arial"/>
+          <w:color w:val="000000" w:themeColor="text1"/>
+          <w:sz w:val="24"/>
+          <w:szCs w:val="24"/>
+        </w:rPr>
+      </w:pPr>
+      <w:r>
+        <w:rPr>
+          <w:rFonts w:ascii="Arial" w:hAnsi="Arial" w:cs="Arial"/>
+          <w:color w:val="000000" w:themeColor="text1"/>
+          <w:sz w:val="24"/>
+          <w:szCs w:val="24"/>
+        </w:rPr>
+        <w:t xml:space="preserve">2.4.5 </w:t>
+      </w:r>
+      <w:proofErr w:type="spellStart"/>
+      <w:r>
+        <w:rPr>
+          <w:rFonts w:ascii="Arial" w:hAnsi="Arial" w:cs="Arial"/>
+          <w:color w:val="000000" w:themeColor="text1"/>
+          <w:sz w:val="24"/>
+          <w:szCs w:val="24"/>
+        </w:rPr>
+        <w:t>DoctorClin</w:t>
+      </w:r>
+      <w:proofErr w:type="spellEnd"/>
+    </w:p>
+    <w:p/>
+    <w:p>
+      <w:pPr>
+        <w:pStyle w:val="Ttulo2"/>
+        <w:rPr>
+          <w:rFonts w:ascii="Arial" w:hAnsi="Arial" w:cs="Arial"/>
+          <w:color w:val="000000" w:themeColor="text1"/>
+          <w:sz w:val="24"/>
+          <w:szCs w:val="24"/>
+        </w:rPr>
+      </w:pPr>
+      <w:r>
+        <w:rPr>
+          <w:rFonts w:ascii="Arial" w:hAnsi="Arial" w:cs="Arial"/>
+          <w:color w:val="000000" w:themeColor="text1"/>
+          <w:sz w:val="24"/>
+          <w:szCs w:val="24"/>
+        </w:rPr>
+        <w:t xml:space="preserve">2.4.6 </w:t>
+      </w:r>
+      <w:r>
+        <w:rPr>
+          <w:rFonts w:ascii="Arial" w:hAnsi="Arial" w:cs="Arial"/>
+          <w:color w:val="000000" w:themeColor="text1"/>
+          <w:sz w:val="24"/>
+          <w:szCs w:val="24"/>
+        </w:rPr>
+        <w:t>COMPRAÇÃO ENTRE SISTEMAS</w:t>
+      </w:r>
+    </w:p>
+    <w:p/>
+    <w:p>
+      <w:pPr>
+        <w:pStyle w:val="Ttulo1"/>
+        <w:spacing w:line="360" w:lineRule="auto"/>
+        <w:rPr>
+          <w:rFonts w:ascii="Arial" w:hAnsi="Arial" w:cs="Arial"/>
+          <w:b/>
+          <w:color w:val="000000" w:themeColor="text1"/>
+          <w:sz w:val="24"/>
+          <w:szCs w:val="24"/>
+        </w:rPr>
+      </w:pPr>
+      <w:r>
+        <w:rPr>
+          <w:rFonts w:ascii="Arial" w:hAnsi="Arial" w:cs="Arial"/>
+          <w:b/>
+          <w:color w:val="000000" w:themeColor="text1"/>
+          <w:sz w:val="24"/>
+          <w:szCs w:val="24"/>
+        </w:rPr>
+        <w:t xml:space="preserve">3 </w:t>
+      </w:r>
+      <w:r>
+        <w:rPr>
+          <w:rFonts w:ascii="Arial" w:hAnsi="Arial" w:cs="Arial"/>
+          <w:b/>
+          <w:color w:val="000000" w:themeColor="text1"/>
+          <w:sz w:val="24"/>
+          <w:szCs w:val="24"/>
+        </w:rPr>
         <w:t>METODOLOGIA</w:t>
       </w:r>
-      <w:bookmarkEnd w:id="17"/>
+      <w:bookmarkEnd w:id="16"/>
     </w:p>
     <w:p>
       <w:pPr>
@@ -7618,7 +7618,7 @@
           <w:szCs w:val="24"/>
         </w:rPr>
       </w:pPr>
-      <w:bookmarkStart w:id="18" w:name="_Toc510277640"/>
+      <w:bookmarkStart w:id="17" w:name="_Toc510277640"/>
       <w:r>
         <w:rPr>
           <w:rFonts w:ascii="Arial" w:hAnsi="Arial" w:cs="Arial"/>
@@ -7628,7 +7628,7 @@
         </w:rPr>
         <w:t>3.1 METODOLOGIA</w:t>
       </w:r>
-      <w:bookmarkEnd w:id="18"/>
+      <w:bookmarkEnd w:id="17"/>
     </w:p>
     <w:p>
       <w:pPr>
@@ -7677,7 +7677,7 @@
           <w:szCs w:val="24"/>
         </w:rPr>
       </w:pPr>
-      <w:bookmarkStart w:id="19" w:name="_Toc510277641"/>
+      <w:bookmarkStart w:id="18" w:name="_Toc510277641"/>
       <w:r>
         <w:rPr>
           <w:rFonts w:ascii="Arial" w:hAnsi="Arial" w:cs="Arial"/>
@@ -7687,7 +7687,7 @@
         </w:rPr>
         <w:t>3.2 MODELO DE PROCESSO DE ENGENHARIA DE SOFTWARE</w:t>
       </w:r>
-      <w:bookmarkEnd w:id="19"/>
+      <w:bookmarkEnd w:id="18"/>
     </w:p>
     <w:p>
       <w:pPr>
@@ -7754,7 +7754,7 @@
           <w:szCs w:val="24"/>
         </w:rPr>
       </w:pPr>
-      <w:bookmarkStart w:id="20" w:name="_Toc510277642"/>
+      <w:bookmarkStart w:id="19" w:name="_Toc510277642"/>
       <w:r>
         <w:rPr>
           <w:rFonts w:ascii="Arial" w:hAnsi="Arial" w:cs="Arial"/>
@@ -7764,7 +7764,7 @@
         </w:rPr>
         <w:t>3.3 PLANO DE ATIVIDADE</w:t>
       </w:r>
-      <w:bookmarkEnd w:id="20"/>
+      <w:bookmarkEnd w:id="19"/>
     </w:p>
     <w:p>
       <w:pPr>
@@ -7867,7 +7867,7 @@
           <w:szCs w:val="24"/>
         </w:rPr>
       </w:pPr>
-      <w:bookmarkStart w:id="21" w:name="_Toc510277643"/>
+      <w:bookmarkStart w:id="20" w:name="_Toc510277643"/>
       <w:r>
         <w:rPr>
           <w:rFonts w:ascii="Arial" w:hAnsi="Arial" w:cs="Arial"/>
@@ -7877,7 +7877,7 @@
         </w:rPr>
         <w:t>3.4 PLANO DE RISCOS</w:t>
       </w:r>
-      <w:bookmarkEnd w:id="21"/>
+      <w:bookmarkEnd w:id="20"/>
     </w:p>
     <w:p>
       <w:pPr>
@@ -7908,7 +7908,7 @@
           <w:szCs w:val="24"/>
         </w:rPr>
       </w:pPr>
-      <w:bookmarkStart w:id="22" w:name="_Toc510277644"/>
+      <w:bookmarkStart w:id="21" w:name="_Toc510277644"/>
       <w:r>
         <w:rPr>
           <w:rFonts w:ascii="Arial" w:hAnsi="Arial" w:cs="Arial"/>
@@ -7916,9 +7916,10 @@
           <w:sz w:val="24"/>
           <w:szCs w:val="24"/>
         </w:rPr>
+        <w:lastRenderedPageBreak/>
         <w:t>3.5 RESPONSABILIDADES</w:t>
       </w:r>
-      <w:bookmarkEnd w:id="22"/>
+      <w:bookmarkEnd w:id="21"/>
     </w:p>
     <w:p>
       <w:pPr>
@@ -7949,7 +7950,7 @@
           <w:szCs w:val="24"/>
         </w:rPr>
       </w:pPr>
-      <w:bookmarkStart w:id="23" w:name="_Toc510277645"/>
+      <w:bookmarkStart w:id="22" w:name="_Toc510277645"/>
       <w:r>
         <w:rPr>
           <w:rFonts w:ascii="Arial" w:hAnsi="Arial" w:cs="Arial"/>
@@ -7959,7 +7960,7 @@
         </w:rPr>
         <w:t>3.6 MATERIAIS</w:t>
       </w:r>
-      <w:bookmarkEnd w:id="23"/>
+      <w:bookmarkEnd w:id="22"/>
     </w:p>
     <w:p>
       <w:pPr>
@@ -7990,7 +7991,7 @@
           <w:szCs w:val="24"/>
         </w:rPr>
       </w:pPr>
-      <w:bookmarkStart w:id="24" w:name="_Toc510277646"/>
+      <w:bookmarkStart w:id="23" w:name="_Toc510277646"/>
       <w:r>
         <w:rPr>
           <w:rFonts w:ascii="Arial" w:hAnsi="Arial" w:cs="Arial"/>
@@ -7998,10 +7999,9 @@
           <w:sz w:val="24"/>
           <w:szCs w:val="24"/>
         </w:rPr>
-        <w:lastRenderedPageBreak/>
         <w:t>3.7 DESENVOLVIMENTO DO PROJETO</w:t>
       </w:r>
-      <w:bookmarkEnd w:id="24"/>
+      <w:bookmarkEnd w:id="23"/>
     </w:p>
     <w:p>
       <w:pPr>
@@ -8095,7 +8095,7 @@
         </w:rPr>
         <w:instrText xml:space="preserve"> TC  “</w:instrText>
       </w:r>
-      <w:bookmarkStart w:id="25" w:name="_Toc509422833"/>
+      <w:bookmarkStart w:id="24" w:name="_Toc509422833"/>
       <w:r>
         <w:rPr>
           <w:rFonts w:ascii="Arial" w:hAnsi="Arial" w:cs="Arial"/>
@@ -8103,75 +8103,75 @@
         </w:rPr>
         <w:instrText>FIGURA 1 - TESTE</w:instrText>
       </w:r>
+      <w:bookmarkEnd w:id="24"/>
+      <w:r>
+        <w:rPr>
+          <w:rFonts w:ascii="Arial" w:hAnsi="Arial" w:cs="Arial"/>
+          <w:color w:val="000000" w:themeColor="text1"/>
+        </w:rPr>
+        <w:instrText xml:space="preserve">” \f a\l 1 </w:instrText>
+      </w:r>
+      <w:r>
+        <w:rPr>
+          <w:rFonts w:ascii="Arial" w:hAnsi="Arial" w:cs="Arial"/>
+          <w:color w:val="000000" w:themeColor="text1"/>
+        </w:rPr>
+        <w:fldChar w:fldCharType="end"/>
+      </w:r>
+      <w:r>
+        <w:rPr>
+          <w:rFonts w:ascii="Arial" w:hAnsi="Arial" w:cs="Arial"/>
+          <w:color w:val="000000" w:themeColor="text1"/>
+        </w:rPr>
+        <w:t xml:space="preserve">FIGURA 1 </w:t>
+      </w:r>
+      <w:r>
+        <w:rPr>
+          <w:rFonts w:ascii="Arial" w:hAnsi="Arial" w:cs="Arial"/>
+          <w:color w:val="000000" w:themeColor="text1"/>
+        </w:rPr>
+        <w:t>–</w:t>
+      </w:r>
+      <w:r>
+        <w:rPr>
+          <w:rFonts w:ascii="Arial" w:hAnsi="Arial" w:cs="Arial"/>
+          <w:color w:val="000000" w:themeColor="text1"/>
+        </w:rPr>
+        <w:t xml:space="preserve"> TESTE</w:t>
+      </w:r>
+    </w:p>
+    <w:p>
+      <w:pPr>
+        <w:spacing w:line="360" w:lineRule="auto"/>
+        <w:jc w:val="both"/>
+        <w:rPr>
+          <w:rFonts w:ascii="Arial" w:hAnsi="Arial" w:cs="Arial"/>
+          <w:color w:val="000000" w:themeColor="text1"/>
+        </w:rPr>
+      </w:pPr>
+      <w:r>
+        <w:rPr>
+          <w:rFonts w:ascii="Arial" w:hAnsi="Arial" w:cs="Arial"/>
+          <w:color w:val="000000" w:themeColor="text1"/>
+        </w:rPr>
+        <w:fldChar w:fldCharType="begin"/>
+      </w:r>
+      <w:r>
+        <w:rPr>
+          <w:rFonts w:ascii="Arial" w:hAnsi="Arial" w:cs="Arial"/>
+          <w:color w:val="000000" w:themeColor="text1"/>
+        </w:rPr>
+        <w:instrText xml:space="preserve"> TC  “</w:instrText>
+      </w:r>
+      <w:bookmarkStart w:id="25" w:name="_Toc509422834"/>
+      <w:r>
+        <w:rPr>
+          <w:rFonts w:ascii="Arial" w:hAnsi="Arial" w:cs="Arial"/>
+          <w:color w:val="000000" w:themeColor="text1"/>
+        </w:rPr>
+        <w:instrText>FIGURA 2 - TESTE</w:instrText>
+      </w:r>
       <w:bookmarkEnd w:id="25"/>
-      <w:r>
-        <w:rPr>
-          <w:rFonts w:ascii="Arial" w:hAnsi="Arial" w:cs="Arial"/>
-          <w:color w:val="000000" w:themeColor="text1"/>
-        </w:rPr>
-        <w:instrText xml:space="preserve">” \f a\l 1 </w:instrText>
-      </w:r>
-      <w:r>
-        <w:rPr>
-          <w:rFonts w:ascii="Arial" w:hAnsi="Arial" w:cs="Arial"/>
-          <w:color w:val="000000" w:themeColor="text1"/>
-        </w:rPr>
-        <w:fldChar w:fldCharType="end"/>
-      </w:r>
-      <w:r>
-        <w:rPr>
-          <w:rFonts w:ascii="Arial" w:hAnsi="Arial" w:cs="Arial"/>
-          <w:color w:val="000000" w:themeColor="text1"/>
-        </w:rPr>
-        <w:t xml:space="preserve">FIGURA 1 </w:t>
-      </w:r>
-      <w:r>
-        <w:rPr>
-          <w:rFonts w:ascii="Arial" w:hAnsi="Arial" w:cs="Arial"/>
-          <w:color w:val="000000" w:themeColor="text1"/>
-        </w:rPr>
-        <w:t>–</w:t>
-      </w:r>
-      <w:r>
-        <w:rPr>
-          <w:rFonts w:ascii="Arial" w:hAnsi="Arial" w:cs="Arial"/>
-          <w:color w:val="000000" w:themeColor="text1"/>
-        </w:rPr>
-        <w:t xml:space="preserve"> TESTE</w:t>
-      </w:r>
-    </w:p>
-    <w:p>
-      <w:pPr>
-        <w:spacing w:line="360" w:lineRule="auto"/>
-        <w:jc w:val="both"/>
-        <w:rPr>
-          <w:rFonts w:ascii="Arial" w:hAnsi="Arial" w:cs="Arial"/>
-          <w:color w:val="000000" w:themeColor="text1"/>
-        </w:rPr>
-      </w:pPr>
-      <w:r>
-        <w:rPr>
-          <w:rFonts w:ascii="Arial" w:hAnsi="Arial" w:cs="Arial"/>
-          <w:color w:val="000000" w:themeColor="text1"/>
-        </w:rPr>
-        <w:fldChar w:fldCharType="begin"/>
-      </w:r>
-      <w:r>
-        <w:rPr>
-          <w:rFonts w:ascii="Arial" w:hAnsi="Arial" w:cs="Arial"/>
-          <w:color w:val="000000" w:themeColor="text1"/>
-        </w:rPr>
-        <w:instrText xml:space="preserve"> TC  “</w:instrText>
-      </w:r>
-      <w:bookmarkStart w:id="26" w:name="_Toc509422834"/>
-      <w:r>
-        <w:rPr>
-          <w:rFonts w:ascii="Arial" w:hAnsi="Arial" w:cs="Arial"/>
-          <w:color w:val="000000" w:themeColor="text1"/>
-        </w:rPr>
-        <w:instrText>FIGURA 2 - TESTE</w:instrText>
-      </w:r>
-      <w:bookmarkEnd w:id="26"/>
       <w:r>
         <w:rPr>
           <w:rFonts w:ascii="Arial" w:hAnsi="Arial" w:cs="Arial"/>
@@ -8216,7 +8216,7 @@
           <w:szCs w:val="24"/>
         </w:rPr>
       </w:pPr>
-      <w:bookmarkStart w:id="27" w:name="_Toc510277647"/>
+      <w:bookmarkStart w:id="26" w:name="_Toc510277647"/>
       <w:r>
         <w:rPr>
           <w:rFonts w:ascii="Arial" w:hAnsi="Arial" w:cs="Arial"/>
@@ -8237,7 +8237,7 @@
         </w:rPr>
         <w:t>APRESENTAÇÃO DO SOFTWARE</w:t>
       </w:r>
-      <w:bookmarkEnd w:id="27"/>
+      <w:bookmarkEnd w:id="26"/>
     </w:p>
     <w:p>
       <w:pPr>
@@ -8282,7 +8282,7 @@
           <w:szCs w:val="24"/>
         </w:rPr>
       </w:pPr>
-      <w:bookmarkStart w:id="28" w:name="_Toc510277648"/>
+      <w:bookmarkStart w:id="27" w:name="_Toc510277648"/>
       <w:r>
         <w:rPr>
           <w:rFonts w:ascii="Arial" w:hAnsi="Arial" w:cs="Arial"/>
@@ -8290,9 +8290,10 @@
           <w:sz w:val="24"/>
           <w:szCs w:val="24"/>
         </w:rPr>
+        <w:lastRenderedPageBreak/>
         <w:t>4.1 ARQUITETURA DO SISTEMA</w:t>
       </w:r>
-      <w:bookmarkEnd w:id="28"/>
+      <w:bookmarkEnd w:id="27"/>
     </w:p>
     <w:p>
       <w:pPr>
@@ -8305,7 +8306,7 @@
           <w:szCs w:val="24"/>
         </w:rPr>
       </w:pPr>
-      <w:bookmarkStart w:id="29" w:name="_Toc510277649"/>
+      <w:bookmarkStart w:id="28" w:name="_Toc510277649"/>
       <w:r>
         <w:rPr>
           <w:rFonts w:ascii="Arial" w:hAnsi="Arial" w:cs="Arial"/>
@@ -8324,7 +8325,7 @@
         </w:rPr>
         <w:t>SISTEMA</w:t>
       </w:r>
-      <w:bookmarkEnd w:id="29"/>
+      <w:bookmarkEnd w:id="28"/>
     </w:p>
     <w:p>
       <w:pPr>
@@ -8337,7 +8338,7 @@
           <w:szCs w:val="24"/>
         </w:rPr>
       </w:pPr>
-      <w:bookmarkStart w:id="30" w:name="_Toc510277650"/>
+      <w:bookmarkStart w:id="29" w:name="_Toc510277650"/>
       <w:r>
         <w:rPr>
           <w:rFonts w:ascii="Arial" w:hAnsi="Arial" w:cs="Arial"/>
@@ -8356,7 +8357,7 @@
         </w:rPr>
         <w:t xml:space="preserve"> DO SISTEMA</w:t>
       </w:r>
-      <w:bookmarkEnd w:id="30"/>
+      <w:bookmarkEnd w:id="29"/>
     </w:p>
     <w:p>
       <w:pPr>
@@ -8392,7 +8393,7 @@
           <w:szCs w:val="24"/>
         </w:rPr>
       </w:pPr>
-      <w:bookmarkStart w:id="31" w:name="_Toc510277651"/>
+      <w:bookmarkStart w:id="30" w:name="_Toc510277651"/>
       <w:r>
         <w:rPr>
           <w:rFonts w:ascii="Arial" w:hAnsi="Arial" w:cs="Arial"/>
@@ -8413,7 +8414,7 @@
         </w:rPr>
         <w:t>CONSIDERAÇÕES FINAIS</w:t>
       </w:r>
-      <w:bookmarkEnd w:id="31"/>
+      <w:bookmarkEnd w:id="30"/>
     </w:p>
     <w:p>
       <w:pPr>
@@ -8443,7 +8444,6 @@
           <w:color w:val="000000" w:themeColor="text1"/>
           <w:highlight w:val="yellow"/>
         </w:rPr>
-        <w:lastRenderedPageBreak/>
         <w:t>Apresentar uma síntese do trabalho, enfatizando os resultados obtidos. Citar trabalhos futuros relacionados à execução do projeto.</w:t>
       </w:r>
     </w:p>
@@ -8551,7 +8551,7 @@
           <w:szCs w:val="24"/>
         </w:rPr>
       </w:pPr>
-      <w:bookmarkStart w:id="32" w:name="_Toc510277652"/>
+      <w:bookmarkStart w:id="31" w:name="_Toc510277652"/>
       <w:r>
         <w:rPr>
           <w:rFonts w:ascii="Arial" w:hAnsi="Arial" w:cs="Arial"/>
@@ -8562,7 +8562,7 @@
         </w:rPr>
         <w:t>REFERÊNCIAS</w:t>
       </w:r>
-      <w:bookmarkEnd w:id="32"/>
+      <w:bookmarkEnd w:id="31"/>
     </w:p>
     <w:p>
       <w:pPr>
@@ -8690,7 +8690,7 @@
           <w:szCs w:val="24"/>
         </w:rPr>
       </w:pPr>
-      <w:bookmarkStart w:id="33" w:name="_Toc510277653"/>
+      <w:bookmarkStart w:id="32" w:name="_Toc510277653"/>
       <w:r>
         <w:rPr>
           <w:rFonts w:ascii="Arial" w:hAnsi="Arial" w:cs="Arial"/>
@@ -8701,7 +8701,7 @@
         </w:rPr>
         <w:t>GLOSSÁRIO</w:t>
       </w:r>
-      <w:bookmarkEnd w:id="33"/>
+      <w:bookmarkEnd w:id="32"/>
     </w:p>
     <w:p>
       <w:pPr>
@@ -8745,7 +8745,16 @@
           <w:color w:val="FF0000"/>
           <w:highlight w:val="yellow"/>
         </w:rPr>
-        <w:t xml:space="preserve"> relação, em ordem alfabética, de palavras ou expressões de uso restrito ou de sentido obscuro, acompanhadas das respectivas definições, com o objetivo de esclarecer o leitor sobre o significado dos termos empregados no trabalho. O glossário deve aparecer depois do texto e antes das referências, seguindo o mesmo padrão utilizado em referências e anexos. </w:t>
+        <w:t xml:space="preserve"> relação, em ordem alfabética, de palavras ou expressões de uso restrito ou de sentido obscuro, acompanhadas das respectivas </w:t>
+      </w:r>
+      <w:r>
+        <w:rPr>
+          <w:rFonts w:ascii="Arial" w:hAnsi="Arial" w:cs="Arial"/>
+          <w:color w:val="FF0000"/>
+          <w:highlight w:val="yellow"/>
+        </w:rPr>
+        <w:lastRenderedPageBreak/>
+        <w:t xml:space="preserve">definições, com o objetivo de esclarecer o leitor sobre o significado dos termos empregados no trabalho. O glossário deve aparecer depois do texto e antes das referências, seguindo o mesmo padrão utilizado em referências e anexos. </w:t>
       </w:r>
     </w:p>
     <w:p>
@@ -8812,7 +8821,6 @@
           <w:color w:val="FF0000"/>
           <w:highlight w:val="yellow"/>
         </w:rPr>
-        <w:lastRenderedPageBreak/>
         <w:t>LEGENDA: conjunto de dados essenciais destinados à identificação de um periódico ou dos artigos nele contidos, que ...</w:t>
       </w:r>
     </w:p>
@@ -8828,7 +8836,7 @@
           <w:szCs w:val="24"/>
         </w:rPr>
       </w:pPr>
-      <w:bookmarkStart w:id="34" w:name="_Toc510277654"/>
+      <w:bookmarkStart w:id="33" w:name="_Toc510277654"/>
       <w:r>
         <w:rPr>
           <w:rFonts w:ascii="Arial" w:hAnsi="Arial" w:cs="Arial"/>
@@ -8839,7 +8847,7 @@
         </w:rPr>
         <w:t>APÊNDICE</w:t>
       </w:r>
-      <w:bookmarkEnd w:id="34"/>
+      <w:bookmarkEnd w:id="33"/>
       <w:r>
         <w:rPr>
           <w:rFonts w:ascii="Arial" w:hAnsi="Arial" w:cs="Arial"/>
@@ -9149,7 +9157,7 @@
           <w:rPr>
             <w:noProof/>
           </w:rPr>
-          <w:t>4</w:t>
+          <w:t>7</w:t>
         </w:r>
         <w:r>
           <w:fldChar w:fldCharType="end"/>
@@ -10348,7 +10356,7 @@
 </file>
 
 <file path=customXml/itemProps1.xml><?xml version="1.0" encoding="utf-8"?>
-<ds:datastoreItem xmlns:ds="http://schemas.openxmlformats.org/officeDocument/2006/customXml" ds:itemID="{5804E921-202D-4463-A9F5-36F695BEC8A6}">
+<ds:datastoreItem xmlns:ds="http://schemas.openxmlformats.org/officeDocument/2006/customXml" ds:itemID="{525CB524-56A1-4A48-904F-83FF844C619A}">
   <ds:schemaRefs>
     <ds:schemaRef ds:uri="http://schemas.openxmlformats.org/officeDocument/2006/bibliography"/>
   </ds:schemaRefs>

</xml_diff>